<commit_message>
24/11 - Update da documentação - Engenharia de Software
</commit_message>
<xml_diff>
--- a/Documentação/RN_Ana_Clara_SITE.docx
+++ b/Documentação/RN_Ana_Clara_SITE.docx
@@ -17,12 +17,6 @@
         <w:gridCol w:w="8622"/>
       </w:tblGrid>
       <w:tr>
-        <w:tblPrEx>
-          <w:tblCellMar>
-            <w:top w:w="0" w:type="dxa"/>
-            <w:bottom w:w="0" w:type="dxa"/>
-          </w:tblCellMar>
-        </w:tblPrEx>
         <w:trPr>
           <w:trHeight w:val="567"/>
         </w:trPr>
@@ -73,12 +67,6 @@
         </w:tc>
       </w:tr>
       <w:tr>
-        <w:tblPrEx>
-          <w:tblCellMar>
-            <w:top w:w="0" w:type="dxa"/>
-            <w:bottom w:w="0" w:type="dxa"/>
-          </w:tblCellMar>
-        </w:tblPrEx>
         <w:trPr>
           <w:trHeight w:val="567"/>
         </w:trPr>
@@ -122,23 +110,7 @@
                 <w:b/>
                 <w:sz w:val="24"/>
               </w:rPr>
-              <w:t>do</w:t>
-            </w:r>
-            <w:r>
-              <w:rPr>
-                <w:rFonts w:ascii="Arial" w:eastAsia="Arial" w:hAnsi="Arial" w:cs="Arial"/>
-                <w:b/>
-                <w:sz w:val="24"/>
-              </w:rPr>
-              <w:t>s</w:t>
-            </w:r>
-            <w:r>
-              <w:rPr>
-                <w:rFonts w:ascii="Arial" w:eastAsia="Arial" w:hAnsi="Arial" w:cs="Arial"/>
-                <w:b/>
-                <w:sz w:val="24"/>
-              </w:rPr>
-              <w:t xml:space="preserve"> aluno</w:t>
+              <w:t>dos aluno</w:t>
             </w:r>
             <w:proofErr w:type="gramEnd"/>
             <w:r>
@@ -147,50 +119,12 @@
                 <w:b/>
                 <w:sz w:val="24"/>
               </w:rPr>
-              <w:t>(a)</w:t>
-            </w:r>
-            <w:r>
-              <w:rPr>
-                <w:rFonts w:ascii="Arial" w:eastAsia="Arial" w:hAnsi="Arial" w:cs="Arial"/>
-                <w:b/>
-                <w:sz w:val="24"/>
-              </w:rPr>
-              <w:t>s</w:t>
-            </w:r>
-            <w:r>
-              <w:rPr>
-                <w:rFonts w:ascii="Arial" w:eastAsia="Arial" w:hAnsi="Arial" w:cs="Arial"/>
-                <w:b/>
-                <w:sz w:val="24"/>
-              </w:rPr>
-              <w:t>:</w:t>
-            </w:r>
-            <w:r>
-              <w:rPr>
-                <w:rFonts w:ascii="Arial" w:eastAsia="Arial" w:hAnsi="Arial" w:cs="Arial"/>
-                <w:b/>
-                <w:sz w:val="24"/>
-              </w:rPr>
-              <w:t xml:space="preserve"> </w:t>
-            </w:r>
-            <w:r>
-              <w:rPr>
-                <w:rFonts w:ascii="Arial" w:eastAsia="Arial" w:hAnsi="Arial" w:cs="Arial"/>
-                <w:b/>
-                <w:sz w:val="24"/>
-              </w:rPr>
-              <w:t>IKARO BERALDO DA SILVEIRA BALESTRIN</w:t>
+              <w:t>(a)s: IKARO BERALDO DA SILVEIRA BALESTRIN</w:t>
             </w:r>
           </w:p>
         </w:tc>
       </w:tr>
       <w:tr>
-        <w:tblPrEx>
-          <w:tblCellMar>
-            <w:top w:w="0" w:type="dxa"/>
-            <w:bottom w:w="0" w:type="dxa"/>
-          </w:tblCellMar>
-        </w:tblPrEx>
         <w:trPr>
           <w:trHeight w:val="573"/>
         </w:trPr>
@@ -236,27 +170,12 @@
                 <w:bCs/>
                 <w:sz w:val="24"/>
               </w:rPr>
-              <w:t xml:space="preserve"> </w:t>
-            </w:r>
-            <w:r>
-              <w:rPr>
-                <w:rFonts w:ascii="Arial" w:eastAsia="Arial" w:hAnsi="Arial" w:cs="Arial"/>
-                <w:b/>
-                <w:bCs/>
-                <w:sz w:val="24"/>
-              </w:rPr>
-              <w:t>Website institucional da Psicóloga Ana Clara Rezende Gomes</w:t>
+              <w:t xml:space="preserve"> Website institucional da Psicóloga Ana Clara Rezende Gomes</w:t>
             </w:r>
           </w:p>
         </w:tc>
       </w:tr>
       <w:tr>
-        <w:tblPrEx>
-          <w:tblCellMar>
-            <w:top w:w="0" w:type="dxa"/>
-            <w:bottom w:w="0" w:type="dxa"/>
-          </w:tblCellMar>
-        </w:tblPrEx>
         <w:trPr>
           <w:trHeight w:val="1"/>
         </w:trPr>
@@ -307,280 +226,6 @@
                 <w:sz w:val="24"/>
               </w:rPr>
               <w:t>A cliente é profissional liberal do ramo da psicologia e adota a abordagem da Terapia Focada na Compaixão e o site deve expressar tais informações</w:t>
-            </w:r>
-          </w:p>
-        </w:tc>
-      </w:tr>
-      <w:tr>
-        <w:tblPrEx>
-          <w:tblCellMar>
-            <w:top w:w="0" w:type="dxa"/>
-            <w:bottom w:w="0" w:type="dxa"/>
-          </w:tblCellMar>
-        </w:tblPrEx>
-        <w:trPr>
-          <w:trHeight w:val="1"/>
-        </w:trPr>
-        <w:tc>
-          <w:tcPr>
-            <w:tcW w:w="8622" w:type="dxa"/>
-            <w:tcBorders>
-              <w:top w:val="single" w:sz="4" w:space="0" w:color="000000"/>
-              <w:left w:val="single" w:sz="4" w:space="0" w:color="000000"/>
-              <w:bottom w:val="single" w:sz="4" w:space="0" w:color="000000"/>
-              <w:right w:val="single" w:sz="4" w:space="0" w:color="000000"/>
-            </w:tcBorders>
-            <w:shd w:val="clear" w:color="000000" w:fill="FFFFFF"/>
-            <w:tcMar>
-              <w:left w:w="108" w:type="dxa"/>
-              <w:right w:w="108" w:type="dxa"/>
-            </w:tcMar>
-          </w:tcPr>
-          <w:p>
-            <w:pPr>
-              <w:spacing w:after="0" w:line="240" w:lineRule="auto"/>
-              <w:jc w:val="both"/>
-              <w:rPr>
-                <w:rFonts w:ascii="Arial" w:eastAsia="Arial" w:hAnsi="Arial" w:cs="Arial"/>
-                <w:sz w:val="24"/>
-              </w:rPr>
-            </w:pPr>
-            <w:r>
-              <w:rPr>
-                <w:rFonts w:ascii="Arial" w:eastAsia="Arial" w:hAnsi="Arial" w:cs="Arial"/>
-                <w:sz w:val="24"/>
-              </w:rPr>
-              <w:t>RN002</w:t>
-            </w:r>
-          </w:p>
-          <w:p>
-            <w:pPr>
-              <w:spacing w:after="0" w:line="240" w:lineRule="auto"/>
-              <w:jc w:val="both"/>
-              <w:rPr>
-                <w:rFonts w:ascii="Arial" w:eastAsia="Arial" w:hAnsi="Arial" w:cs="Arial"/>
-                <w:sz w:val="24"/>
-              </w:rPr>
-            </w:pPr>
-            <w:r>
-              <w:rPr>
-                <w:rFonts w:ascii="Arial" w:eastAsia="Arial" w:hAnsi="Arial" w:cs="Arial"/>
-                <w:sz w:val="24"/>
-              </w:rPr>
-              <w:t xml:space="preserve">O site deve informar que o atendimento da cliente pode ser agendado por meio de comunicação prévia por WhatsApp, e-mail ou ligação telefônica e pode ocorrer de forma on-line, através de videochamada ou presencialmente, exclusivamente para os residentes em </w:t>
-            </w:r>
-            <w:proofErr w:type="spellStart"/>
-            <w:r>
-              <w:rPr>
-                <w:rFonts w:ascii="Arial" w:eastAsia="Arial" w:hAnsi="Arial" w:cs="Arial"/>
-                <w:sz w:val="24"/>
-              </w:rPr>
-              <w:t>Franca-SP</w:t>
-            </w:r>
-            <w:proofErr w:type="spellEnd"/>
-            <w:r>
-              <w:rPr>
-                <w:rFonts w:ascii="Arial" w:eastAsia="Arial" w:hAnsi="Arial" w:cs="Arial"/>
-                <w:sz w:val="24"/>
-              </w:rPr>
-              <w:t>.</w:t>
-            </w:r>
-          </w:p>
-        </w:tc>
-      </w:tr>
-      <w:tr>
-        <w:tblPrEx>
-          <w:tblCellMar>
-            <w:top w:w="0" w:type="dxa"/>
-            <w:bottom w:w="0" w:type="dxa"/>
-          </w:tblCellMar>
-        </w:tblPrEx>
-        <w:trPr>
-          <w:trHeight w:val="1"/>
-        </w:trPr>
-        <w:tc>
-          <w:tcPr>
-            <w:tcW w:w="8622" w:type="dxa"/>
-            <w:tcBorders>
-              <w:top w:val="single" w:sz="4" w:space="0" w:color="000000"/>
-              <w:left w:val="single" w:sz="4" w:space="0" w:color="000000"/>
-              <w:bottom w:val="single" w:sz="4" w:space="0" w:color="000000"/>
-              <w:right w:val="single" w:sz="4" w:space="0" w:color="000000"/>
-            </w:tcBorders>
-            <w:shd w:val="clear" w:color="000000" w:fill="FFFFFF"/>
-            <w:tcMar>
-              <w:left w:w="108" w:type="dxa"/>
-              <w:right w:w="108" w:type="dxa"/>
-            </w:tcMar>
-          </w:tcPr>
-          <w:p>
-            <w:pPr>
-              <w:spacing w:after="0" w:line="240" w:lineRule="auto"/>
-              <w:jc w:val="both"/>
-              <w:rPr>
-                <w:rFonts w:ascii="Arial" w:eastAsia="Arial" w:hAnsi="Arial" w:cs="Arial"/>
-                <w:sz w:val="24"/>
-              </w:rPr>
-            </w:pPr>
-            <w:r>
-              <w:rPr>
-                <w:rFonts w:ascii="Arial" w:eastAsia="Arial" w:hAnsi="Arial" w:cs="Arial"/>
-                <w:sz w:val="24"/>
-              </w:rPr>
-              <w:t xml:space="preserve">RN003 </w:t>
-            </w:r>
-          </w:p>
-          <w:p>
-            <w:pPr>
-              <w:spacing w:after="0" w:line="240" w:lineRule="auto"/>
-              <w:jc w:val="both"/>
-              <w:rPr>
-                <w:rFonts w:ascii="Arial" w:eastAsia="Arial" w:hAnsi="Arial" w:cs="Arial"/>
-                <w:sz w:val="24"/>
-              </w:rPr>
-            </w:pPr>
-            <w:r>
-              <w:rPr>
-                <w:rFonts w:ascii="Arial" w:eastAsia="Arial" w:hAnsi="Arial" w:cs="Arial"/>
-                <w:sz w:val="24"/>
-              </w:rPr>
-              <w:t>O site deve apresentar identidade visual mais suave, em tons pasteis, para refletir a personalidade da cliente.</w:t>
-            </w:r>
-          </w:p>
-        </w:tc>
-      </w:tr>
-      <w:tr>
-        <w:tblPrEx>
-          <w:tblCellMar>
-            <w:top w:w="0" w:type="dxa"/>
-            <w:bottom w:w="0" w:type="dxa"/>
-          </w:tblCellMar>
-        </w:tblPrEx>
-        <w:trPr>
-          <w:trHeight w:val="1"/>
-        </w:trPr>
-        <w:tc>
-          <w:tcPr>
-            <w:tcW w:w="8622" w:type="dxa"/>
-            <w:tcBorders>
-              <w:top w:val="single" w:sz="4" w:space="0" w:color="000000"/>
-              <w:left w:val="single" w:sz="4" w:space="0" w:color="000000"/>
-              <w:bottom w:val="single" w:sz="4" w:space="0" w:color="000000"/>
-              <w:right w:val="single" w:sz="4" w:space="0" w:color="000000"/>
-            </w:tcBorders>
-            <w:shd w:val="clear" w:color="000000" w:fill="FFFFFF"/>
-            <w:tcMar>
-              <w:left w:w="108" w:type="dxa"/>
-              <w:right w:w="108" w:type="dxa"/>
-            </w:tcMar>
-          </w:tcPr>
-          <w:p>
-            <w:pPr>
-              <w:spacing w:after="0" w:line="240" w:lineRule="auto"/>
-              <w:jc w:val="both"/>
-              <w:rPr>
-                <w:rFonts w:ascii="Arial" w:eastAsia="Arial" w:hAnsi="Arial" w:cs="Arial"/>
-                <w:sz w:val="24"/>
-              </w:rPr>
-            </w:pPr>
-            <w:r>
-              <w:rPr>
-                <w:rFonts w:ascii="Arial" w:eastAsia="Arial" w:hAnsi="Arial" w:cs="Arial"/>
-                <w:sz w:val="24"/>
-              </w:rPr>
-              <w:t xml:space="preserve">RN004 </w:t>
-            </w:r>
-          </w:p>
-          <w:p>
-            <w:pPr>
-              <w:spacing w:after="0" w:line="240" w:lineRule="auto"/>
-              <w:jc w:val="both"/>
-              <w:rPr>
-                <w:rFonts w:ascii="Arial" w:eastAsia="Arial" w:hAnsi="Arial" w:cs="Arial"/>
-                <w:sz w:val="24"/>
-              </w:rPr>
-            </w:pPr>
-            <w:r>
-              <w:rPr>
-                <w:rFonts w:ascii="Arial" w:eastAsia="Arial" w:hAnsi="Arial" w:cs="Arial"/>
-                <w:sz w:val="24"/>
-              </w:rPr>
-              <w:t>O site deverá contar com cinco páginas:</w:t>
-            </w:r>
-          </w:p>
-          <w:p>
-            <w:pPr>
-              <w:spacing w:after="0" w:line="240" w:lineRule="auto"/>
-              <w:jc w:val="both"/>
-              <w:rPr>
-                <w:rFonts w:ascii="Arial" w:eastAsia="Arial" w:hAnsi="Arial" w:cs="Arial"/>
-                <w:sz w:val="24"/>
-              </w:rPr>
-            </w:pPr>
-            <w:r>
-              <w:rPr>
-                <w:rFonts w:ascii="Arial" w:eastAsia="Arial" w:hAnsi="Arial" w:cs="Arial"/>
-                <w:sz w:val="24"/>
-              </w:rPr>
-              <w:t xml:space="preserve">- Home: com uma apresentação </w:t>
-            </w:r>
-            <w:r>
-              <w:rPr>
-                <w:rFonts w:ascii="Arial" w:eastAsia="Arial" w:hAnsi="Arial" w:cs="Arial"/>
-                <w:sz w:val="24"/>
-              </w:rPr>
-              <w:t>inicial da profissional;</w:t>
-            </w:r>
-          </w:p>
-          <w:p>
-            <w:pPr>
-              <w:spacing w:after="0" w:line="240" w:lineRule="auto"/>
-              <w:jc w:val="both"/>
-              <w:rPr>
-                <w:rFonts w:ascii="Arial" w:eastAsia="Arial" w:hAnsi="Arial" w:cs="Arial"/>
-                <w:sz w:val="24"/>
-              </w:rPr>
-            </w:pPr>
-            <w:r>
-              <w:rPr>
-                <w:rFonts w:ascii="Arial" w:eastAsia="Arial" w:hAnsi="Arial" w:cs="Arial"/>
-                <w:sz w:val="24"/>
-              </w:rPr>
-              <w:t>- Abordagem: um breve resumo da abordagem adotada pela cliente;</w:t>
-            </w:r>
-          </w:p>
-          <w:p>
-            <w:pPr>
-              <w:spacing w:after="0" w:line="240" w:lineRule="auto"/>
-              <w:jc w:val="both"/>
-              <w:rPr>
-                <w:rFonts w:ascii="Arial" w:eastAsia="Arial" w:hAnsi="Arial" w:cs="Arial"/>
-                <w:sz w:val="24"/>
-              </w:rPr>
-            </w:pPr>
-            <w:r>
-              <w:rPr>
-                <w:rFonts w:ascii="Arial" w:eastAsia="Arial" w:hAnsi="Arial" w:cs="Arial"/>
-                <w:sz w:val="24"/>
-              </w:rPr>
-              <w:t>- Atendimentos: uma explicação de como funcionam os atendimentos (vide RN002);</w:t>
-            </w:r>
-          </w:p>
-          <w:p>
-            <w:pPr>
-              <w:spacing w:after="0" w:line="240" w:lineRule="auto"/>
-              <w:jc w:val="both"/>
-              <w:rPr>
-                <w:rFonts w:ascii="Arial" w:eastAsia="Arial" w:hAnsi="Arial" w:cs="Arial"/>
-                <w:sz w:val="24"/>
-              </w:rPr>
-            </w:pPr>
-            <w:r>
-              <w:rPr>
-                <w:rFonts w:ascii="Arial" w:eastAsia="Arial" w:hAnsi="Arial" w:cs="Arial"/>
-                <w:sz w:val="24"/>
-              </w:rPr>
-              <w:t xml:space="preserve">- Contato: exposição de todos os meios de contato com a cliente, telefone, WhatsApp, e-mail e redes sociais. </w:t>
             </w:r>
           </w:p>
         </w:tc>

</xml_diff>